<commit_message>
Update CV July 2019
</commit_message>
<xml_diff>
--- a/Alexander Nezhelsky CV.docx
+++ b/Alexander Nezhelsky CV.docx
@@ -323,7 +323,7 @@
         <w:t>Cyber Weapons</w:t>
       </w:r>
       <w:r>
-        <w:t>.</w:t>
+        <w:t>;</w:t>
       </w:r>
     </w:p>
     <w:p>
@@ -471,7 +471,7 @@
         <w:t>Thesis:</w:t>
       </w:r>
       <w:r>
-        <w:t xml:space="preserve"> Information Security of Japan.</w:t>
+        <w:t xml:space="preserve"> Information Security of Japan;</w:t>
       </w:r>
     </w:p>
     <w:p>
@@ -603,7 +603,7 @@
         <w:t>: Youth in modern Russia</w:t>
       </w:r>
       <w:r>
-        <w:t>.</w:t>
+        <w:t>;</w:t>
       </w:r>
     </w:p>
     <w:p>
@@ -625,7 +625,6 @@
         <w:t xml:space="preserve"> EXPERIENCE</w:t>
       </w:r>
     </w:p>
-    <w:p/>
     <w:p>
       <w:pPr>
         <w:tabs>
@@ -640,6 +639,8 @@
         </w:rPr>
         <w:t>Kaspersky Lab</w:t>
       </w:r>
+      <w:bookmarkStart w:id="0" w:name="_GoBack"/>
+      <w:bookmarkEnd w:id="0"/>
       <w:r>
         <w:rPr>
           <w:b/>
@@ -647,10 +648,10 @@
         <w:tab/>
       </w:r>
       <w:r>
-        <w:t>August 2015</w:t>
-      </w:r>
-      <w:r>
-        <w:t xml:space="preserve"> – Present </w:t>
+        <w:t>April 2019</w:t>
+      </w:r>
+      <w:r>
+        <w:t xml:space="preserve"> – Present</w:t>
       </w:r>
     </w:p>
     <w:p>
@@ -665,7 +666,7 @@
         <w:rPr>
           <w:b/>
         </w:rPr>
-        <w:t>Employer Branding Specialist</w:t>
+        <w:t>Data Analyst</w:t>
       </w:r>
       <w:r>
         <w:rPr>
@@ -698,37 +699,8 @@
       </w:r>
       <w:proofErr w:type="spellEnd"/>
       <w:r>
-        <w:t xml:space="preserve"> (</w:t>
-      </w:r>
-      <w:r>
-        <w:t>linear</w:t>
-      </w:r>
-      <w:r>
-        <w:t xml:space="preserve"> </w:t>
-      </w:r>
-      <w:r>
-        <w:t>classification, precision</w:t>
-      </w:r>
-      <w:r>
-        <w:t> = </w:t>
-      </w:r>
-      <w:r>
-        <w:t>0.86</w:t>
-      </w:r>
-      <w:r>
-        <w:t>, r</w:t>
-      </w:r>
-      <w:r>
-        <w:t>ecall</w:t>
-      </w:r>
-      <w:r>
-        <w:t xml:space="preserve"> = 0.4</w:t>
-      </w:r>
-      <w:r>
-        <w:t>, F1 = 0.54</w:t>
-      </w:r>
-      <w:bookmarkStart w:id="0" w:name="_GoBack"/>
-      <w:bookmarkEnd w:id="0"/>
+        <w:t xml:space="preserve"> (linear classification, precision = 0.86, recall = 0.4, F1 = 0.54</w:t>
+      </w:r>
       <w:r>
         <w:t>);</w:t>
       </w:r>
@@ -742,10 +714,7 @@
         <w:ind w:hanging="360"/>
       </w:pPr>
       <w:r>
-        <w:t>Work with HR Data</w:t>
-      </w:r>
-      <w:r>
-        <w:t xml:space="preserve"> (Python based </w:t>
+        <w:t xml:space="preserve">Work with HR Data (Python based </w:t>
       </w:r>
       <w:proofErr w:type="spellStart"/>
       <w:r>
@@ -753,13 +722,7 @@
       </w:r>
       <w:proofErr w:type="spellEnd"/>
       <w:r>
-        <w:t>)</w:t>
-      </w:r>
-      <w:r>
-        <w:t>, Recruitment funnel analysis</w:t>
-      </w:r>
-      <w:r>
-        <w:t>;</w:t>
+        <w:t>), Recruitment funnel analysis;</w:t>
       </w:r>
     </w:p>
     <w:p>
@@ -771,19 +734,7 @@
         <w:ind w:hanging="360"/>
       </w:pPr>
       <w:r>
-        <w:t xml:space="preserve">SAP Success Factors </w:t>
-      </w:r>
-      <w:r>
-        <w:t>(Reporting</w:t>
-      </w:r>
-      <w:r>
-        <w:t>, Cloud Analytics</w:t>
-      </w:r>
-      <w:r>
-        <w:t>)</w:t>
-      </w:r>
-      <w:r>
-        <w:t>;</w:t>
+        <w:t>SAP Success Factors (Reporting, Cloud Analytics);</w:t>
       </w:r>
     </w:p>
     <w:p>
@@ -795,6 +746,80 @@
         <w:ind w:hanging="360"/>
       </w:pPr>
       <w:r>
+        <w:t>Telegram Bots;</w:t>
+      </w:r>
+    </w:p>
+    <w:p/>
+    <w:p>
+      <w:pPr>
+        <w:tabs>
+          <w:tab w:val="right" w:pos="9923"/>
+        </w:tabs>
+        <w:spacing w:after="2" w:line="259" w:lineRule="auto"/>
+        <w:ind w:left="-15" w:firstLine="0"/>
+      </w:pPr>
+      <w:r>
+        <w:rPr>
+          <w:b/>
+        </w:rPr>
+        <w:t>Kaspersky Lab</w:t>
+      </w:r>
+      <w:r>
+        <w:rPr>
+          <w:b/>
+        </w:rPr>
+        <w:tab/>
+      </w:r>
+      <w:r>
+        <w:t>August 2015</w:t>
+      </w:r>
+      <w:r>
+        <w:t xml:space="preserve"> – </w:t>
+      </w:r>
+      <w:r>
+        <w:t>April 2019</w:t>
+      </w:r>
+      <w:r>
+        <w:t xml:space="preserve"> </w:t>
+      </w:r>
+    </w:p>
+    <w:p>
+      <w:pPr>
+        <w:tabs>
+          <w:tab w:val="center" w:pos="3601"/>
+        </w:tabs>
+        <w:spacing w:after="2" w:line="259" w:lineRule="auto"/>
+        <w:ind w:left="-15" w:firstLine="0"/>
+      </w:pPr>
+      <w:r>
+        <w:rPr>
+          <w:b/>
+        </w:rPr>
+        <w:t>Employer Branding Specialist</w:t>
+      </w:r>
+      <w:r>
+        <w:rPr>
+          <w:b/>
+        </w:rPr>
+        <w:t>, Moscow</w:t>
+      </w:r>
+      <w:r>
+        <w:rPr>
+          <w:b/>
+        </w:rPr>
+        <w:tab/>
+        <w:t xml:space="preserve"> </w:t>
+      </w:r>
+    </w:p>
+    <w:p>
+      <w:pPr>
+        <w:numPr>
+          <w:ilvl w:val="0"/>
+          <w:numId w:val="1"/>
+        </w:numPr>
+        <w:ind w:hanging="360"/>
+      </w:pPr>
+      <w:r>
         <w:t>Implementation of SAP products (SF-RMK) into company IT-infrastructure</w:t>
       </w:r>
       <w:r>
@@ -816,7 +841,10 @@
         <w:t xml:space="preserve">ing, </w:t>
       </w:r>
       <w:r>
-        <w:t xml:space="preserve">documents parsing. Python based tools for filling forms, typography, and </w:t>
+        <w:t>documents parsing. Python based tools for filling forms, typography</w:t>
+      </w:r>
+      <w:r>
+        <w:t xml:space="preserve">, and </w:t>
       </w:r>
       <w:proofErr w:type="spellStart"/>
       <w:r>
@@ -824,7 +852,7 @@
       </w:r>
       <w:proofErr w:type="spellEnd"/>
       <w:r>
-        <w:t xml:space="preserve"> of routine.</w:t>
+        <w:t xml:space="preserve"> of routine;</w:t>
       </w:r>
     </w:p>
     <w:p/>
@@ -855,7 +883,7 @@
         <w:t xml:space="preserve"> – </w:t>
       </w:r>
       <w:r>
-        <w:t>May 2017</w:t>
+        <w:t>May 2018</w:t>
       </w:r>
       <w:r>
         <w:t xml:space="preserve"> </w:t>
@@ -937,7 +965,7 @@
         <w:t>Creation and technical development of web-products (sites, Telegram-bots, social network communities)</w:t>
       </w:r>
       <w:r>
-        <w:t>.</w:t>
+        <w:t>;</w:t>
       </w:r>
     </w:p>
     <w:p>
@@ -1001,22 +1029,6 @@
     </w:p>
     <w:p>
       <w:pPr>
-        <w:numPr>
-          <w:ilvl w:val="0"/>
-          <w:numId w:val="1"/>
-        </w:numPr>
-        <w:ind w:hanging="360"/>
-      </w:pPr>
-      <w:r>
-        <w:t>Blender 3D</w:t>
-      </w:r>
-      <w:r>
-        <w:t>.</w:t>
-      </w:r>
-    </w:p>
-    <w:p/>
-    <w:p>
-      <w:pPr>
         <w:pStyle w:val="1"/>
         <w:ind w:right="1"/>
       </w:pPr>
@@ -1112,13 +1124,10 @@
         <w:t>Organizational skills:</w:t>
       </w:r>
       <w:r>
-        <w:t xml:space="preserve"> Scrum, </w:t>
-      </w:r>
-      <w:r>
-        <w:t>w</w:t>
-      </w:r>
-      <w:r>
-        <w:t>eb development</w:t>
+        <w:t xml:space="preserve"> Scrum,</w:t>
+      </w:r>
+      <w:r>
+        <w:t xml:space="preserve"> Event management</w:t>
       </w:r>
       <w:r>
         <w:t>;</w:t>
@@ -1222,8 +1231,27 @@
       <w:r>
         <w:t xml:space="preserve">: </w:t>
       </w:r>
+      <w:r>
+        <w:t xml:space="preserve">pandas, </w:t>
+      </w:r>
       <w:proofErr w:type="spellStart"/>
       <w:r>
+        <w:t>plotly</w:t>
+      </w:r>
+      <w:proofErr w:type="spellEnd"/>
+      <w:r>
+        <w:t xml:space="preserve">, </w:t>
+      </w:r>
+      <w:proofErr w:type="spellStart"/>
+      <w:r>
+        <w:t>matplotlib</w:t>
+      </w:r>
+      <w:proofErr w:type="spellEnd"/>
+      <w:r>
+        <w:t xml:space="preserve">, </w:t>
+      </w:r>
+      <w:proofErr w:type="spellStart"/>
+      <w:r>
         <w:t>t</w:t>
       </w:r>
       <w:r>
@@ -1253,7 +1281,13 @@
         <w:t xml:space="preserve">, </w:t>
       </w:r>
       <w:r>
-        <w:t>bs4, standard libraries</w:t>
+        <w:t xml:space="preserve">bs4, </w:t>
+      </w:r>
+      <w:r>
+        <w:t xml:space="preserve">python-telegram-bot, </w:t>
+      </w:r>
+      <w:r>
+        <w:t>standard libraries</w:t>
       </w:r>
       <w:r>
         <w:t>;</w:t>
@@ -1286,7 +1320,7 @@
         <w:t>Russian (native), English (fluent)</w:t>
       </w:r>
       <w:r>
-        <w:t>.</w:t>
+        <w:t>;</w:t>
       </w:r>
     </w:p>
     <w:sectPr>
@@ -2282,7 +2316,7 @@
 </file>
 
 <file path=customXml/itemProps1.xml><?xml version="1.0" encoding="utf-8"?>
-<ds:datastoreItem xmlns:ds="http://schemas.openxmlformats.org/officeDocument/2006/customXml" ds:itemID="{DB49C05F-751B-4B35-82FC-6BD232013282}">
+<ds:datastoreItem xmlns:ds="http://schemas.openxmlformats.org/officeDocument/2006/customXml" ds:itemID="{F4E6C56B-19CE-4BD4-BF9B-E02E094811B8}">
   <ds:schemaRefs>
     <ds:schemaRef ds:uri="http://schemas.openxmlformats.org/officeDocument/2006/bibliography"/>
   </ds:schemaRefs>

</xml_diff>